<commit_message>
Project SE Sequence Changes
</commit_message>
<xml_diff>
--- a/Projects/Software Engineering/Online Event Mgt - Use Case Scenario.docx
+++ b/Projects/Software Engineering/Online Event Mgt - Use Case Scenario.docx
@@ -451,12 +451,6 @@
               </w:rPr>
               <w:t xml:space="preserve">Customer chooses the dates </w:t>
             </w:r>
-            <w:r>
-              <w:rPr>
-                <w:rFonts w:ascii="Cambria" w:hAnsi="Cambria"/>
-              </w:rPr>
-              <w:t>(OPT)</w:t>
-            </w:r>
           </w:p>
           <w:p>
             <w:pPr>
@@ -535,12 +529,6 @@
               </w:rPr>
               <w:t xml:space="preserve">Customer proceeds with the quotation value </w:t>
             </w:r>
-            <w:r>
-              <w:rPr>
-                <w:rFonts w:ascii="Cambria" w:hAnsi="Cambria"/>
-              </w:rPr>
-              <w:t>(opt)</w:t>
-            </w:r>
           </w:p>
           <w:p>
             <w:pPr>
@@ -563,14 +551,6 @@
               </w:rPr>
               <w:t xml:space="preserve">System directs the user to the payment gateway </w:t>
             </w:r>
-            <w:r>
-              <w:rPr>
-                <w:rFonts w:ascii="Cambria" w:hAnsi="Cambria"/>
-                <w:b/>
-                <w:bCs/>
-              </w:rPr>
-              <w:t>(ALT)</w:t>
-            </w:r>
           </w:p>
           <w:p>
             <w:pPr>
@@ -591,7 +571,7 @@
                 <w:b/>
                 <w:bCs/>
               </w:rPr>
-              <w:t xml:space="preserve">Customer fills the details and complete the payment </w:t>
+              <w:t>Customer fills the details and complete the payment</w:t>
             </w:r>
             <w:r>
               <w:rPr>
@@ -599,7 +579,7 @@
                 <w:b/>
                 <w:bCs/>
               </w:rPr>
-              <w:t>(LOOP / ALT)</w:t>
+              <w:t xml:space="preserve"> </w:t>
             </w:r>
           </w:p>
           <w:p>

</xml_diff>